<commit_message>
Updated introduction to postmortem report
</commit_message>
<xml_diff>
--- a/4. ART410 - Honours Project/One-Way Ride Project Postmortem.docx
+++ b/4. ART410 - Honours Project/One-Way Ride Project Postmortem.docx
@@ -1,6 +1,6 @@
 
 <file path=word/document.xml><?xml version="1.0" encoding="utf-8"?>
-<w:document xmlns:wpc="http://schemas.microsoft.com/office/word/2010/wordprocessingCanvas" xmlns:cx="http://schemas.microsoft.com/office/drawing/2014/chartex" xmlns:cx1="http://schemas.microsoft.com/office/drawing/2015/9/8/chartex" xmlns:cx2="http://schemas.microsoft.com/office/drawing/2015/10/21/chartex" xmlns:cx3="http://schemas.microsoft.com/office/drawing/2016/5/9/chartex" xmlns:cx4="http://schemas.microsoft.com/office/drawing/2016/5/10/chartex" xmlns:cx5="http://schemas.microsoft.com/office/drawing/2016/5/11/chartex" xmlns:cx6="http://schemas.microsoft.com/office/drawing/2016/5/12/chartex" xmlns:cx7="http://schemas.microsoft.com/office/drawing/2016/5/13/chartex" xmlns:cx8="http://schemas.microsoft.com/office/drawing/2016/5/14/chartex" xmlns:mc="http://schemas.openxmlformats.org/markup-compatibility/2006" xmlns:aink="http://schemas.microsoft.com/office/drawing/2016/ink" xmlns:am3d="http://schemas.microsoft.com/office/drawing/2017/model3d" xmlns:o="urn:schemas-microsoft-com:office:office" xmlns:oel="http://schemas.microsoft.com/office/2019/extlst" xmlns:r="http://schemas.openxmlformats.org/officeDocument/2006/relationships" xmlns:m="http://schemas.openxmlformats.org/officeDocument/2006/math" xmlns:v="urn:schemas-microsoft-com:vml" xmlns:wp14="http://schemas.microsoft.com/office/word/2010/wordprocessingDrawing" xmlns:wp="http://schemas.openxmlformats.org/drawingml/2006/wordprocessingDrawing" xmlns:w10="urn:schemas-microsoft-com:office:word" xmlns:w="http://schemas.openxmlformats.org/wordprocessingml/2006/main" xmlns:w14="http://schemas.microsoft.com/office/word/2010/wordml" xmlns:w15="http://schemas.microsoft.com/office/word/2012/wordml" xmlns:w16cex="http://schemas.microsoft.com/office/word/2018/wordml/cex" xmlns:w16cid="http://schemas.microsoft.com/office/word/2016/wordml/cid" xmlns:w16="http://schemas.microsoft.com/office/word/2018/wordml" xmlns:w16sdtdh="http://schemas.microsoft.com/office/word/2020/wordml/sdtdatahash" xmlns:w16se="http://schemas.microsoft.com/office/word/2015/wordml/symex" xmlns:wpg="http://schemas.microsoft.com/office/word/2010/wordprocessingGroup" xmlns:wpi="http://schemas.microsoft.com/office/word/2010/wordprocessingInk" xmlns:wne="http://schemas.microsoft.com/office/word/2006/wordml" xmlns:wps="http://schemas.microsoft.com/office/word/2010/wordprocessingShape" mc:Ignorable="w14 w15 w16se w16cid w16 w16cex w16sdtdh wp14">
+<w:document xmlns:wpc="http://schemas.microsoft.com/office/word/2010/wordprocessingCanvas" xmlns:cx="http://schemas.microsoft.com/office/drawing/2014/chartex" xmlns:cx1="http://schemas.microsoft.com/office/drawing/2015/9/8/chartex" xmlns:cx2="http://schemas.microsoft.com/office/drawing/2015/10/21/chartex" xmlns:cx3="http://schemas.microsoft.com/office/drawing/2016/5/9/chartex" xmlns:cx4="http://schemas.microsoft.com/office/drawing/2016/5/10/chartex" xmlns:cx5="http://schemas.microsoft.com/office/drawing/2016/5/11/chartex" xmlns:cx6="http://schemas.microsoft.com/office/drawing/2016/5/12/chartex" xmlns:cx7="http://schemas.microsoft.com/office/drawing/2016/5/13/chartex" xmlns:cx8="http://schemas.microsoft.com/office/drawing/2016/5/14/chartex" xmlns:mc="http://schemas.openxmlformats.org/markup-compatibility/2006" xmlns:aink="http://schemas.microsoft.com/office/drawing/2016/ink" xmlns:am3d="http://schemas.microsoft.com/office/drawing/2017/model3d" xmlns:o="urn:schemas-microsoft-com:office:office" xmlns:oel="http://schemas.microsoft.com/office/2019/extlst" xmlns:r="http://schemas.openxmlformats.org/officeDocument/2006/relationships" xmlns:m="http://schemas.openxmlformats.org/officeDocument/2006/math" xmlns:v="urn:schemas-microsoft-com:vml" xmlns:wp14="http://schemas.microsoft.com/office/word/2010/wordprocessingDrawing" xmlns:wp="http://schemas.openxmlformats.org/drawingml/2006/wordprocessingDrawing" xmlns:w10="urn:schemas-microsoft-com:office:word" xmlns:w="http://schemas.openxmlformats.org/wordprocessingml/2006/main" xmlns:w14="http://schemas.microsoft.com/office/word/2010/wordml" xmlns:w15="http://schemas.microsoft.com/office/word/2012/wordml" xmlns:w16cex="http://schemas.microsoft.com/office/word/2018/wordml/cex" xmlns:w16cid="http://schemas.microsoft.com/office/word/2016/wordml/cid" xmlns:w16="http://schemas.microsoft.com/office/word/2018/wordml" xmlns:w16du="http://schemas.microsoft.com/office/word/2023/wordml/word16du" xmlns:w16sdtdh="http://schemas.microsoft.com/office/word/2020/wordml/sdtdatahash" xmlns:w16se="http://schemas.microsoft.com/office/word/2015/wordml/symex" xmlns:wpg="http://schemas.microsoft.com/office/word/2010/wordprocessingGroup" xmlns:wpi="http://schemas.microsoft.com/office/word/2010/wordprocessingInk" xmlns:wne="http://schemas.microsoft.com/office/word/2006/wordml" xmlns:wps="http://schemas.microsoft.com/office/word/2010/wordprocessingShape" mc:Ignorable="w14 w15 w16se w16cid w16 w16cex w16sdtdh wp14">
   <w:body>
     <w:p>
       <w:r>
@@ -166,7 +166,7 @@
         </w:rPr>
       </w:pPr>
       <w:bookmarkStart w:id="0" w:name="_Toc128587303"/>
-      <w:bookmarkStart w:id="1" w:name="_Toc128768564"/>
+      <w:bookmarkStart w:id="1" w:name="_Toc131527811"/>
       <w:r>
         <w:rPr>
           <w:sz w:val="24"/>
@@ -335,7 +335,7 @@
           <w:r>
             <w:fldChar w:fldCharType="separate"/>
           </w:r>
-          <w:hyperlink w:anchor="_Toc128768970" w:history="1">
+          <w:hyperlink w:anchor="_Toc131527824" w:history="1">
             <w:r>
               <w:rPr>
                 <w:rStyle w:val="Hyperlink"/>
@@ -362,7 +362,7 @@
                 <w:noProof/>
                 <w:webHidden/>
               </w:rPr>
-              <w:instrText xml:space="preserve"> PAGEREF _Toc128768970 \h </w:instrText>
+              <w:instrText xml:space="preserve"> PAGEREF _Toc131527824 \h </w:instrText>
             </w:r>
             <w:r>
               <w:rPr>
@@ -407,7 +407,7 @@
               <w:lang w:val="en-IN" w:eastAsia="en-IN"/>
             </w:rPr>
           </w:pPr>
-          <w:hyperlink w:anchor="_Toc128768971" w:history="1">
+          <w:hyperlink w:anchor="_Toc131527825" w:history="1">
             <w:r>
               <w:rPr>
                 <w:rStyle w:val="Hyperlink"/>
@@ -434,7 +434,7 @@
                 <w:noProof/>
                 <w:webHidden/>
               </w:rPr>
-              <w:instrText xml:space="preserve"> PAGEREF _Toc128768971 \h </w:instrText>
+              <w:instrText xml:space="preserve"> PAGEREF _Toc131527825 \h </w:instrText>
             </w:r>
             <w:r>
               <w:rPr>
@@ -479,7 +479,7 @@
               <w:lang w:val="en-IN" w:eastAsia="en-IN"/>
             </w:rPr>
           </w:pPr>
-          <w:hyperlink w:anchor="_Toc128768972" w:history="1">
+          <w:hyperlink w:anchor="_Toc131527826" w:history="1">
             <w:r>
               <w:rPr>
                 <w:rStyle w:val="Hyperlink"/>
@@ -506,7 +506,7 @@
                 <w:noProof/>
                 <w:webHidden/>
               </w:rPr>
-              <w:instrText xml:space="preserve"> PAGEREF _Toc128768972 \h </w:instrText>
+              <w:instrText xml:space="preserve"> PAGEREF _Toc131527826 \h </w:instrText>
             </w:r>
             <w:r>
               <w:rPr>
@@ -551,7 +551,7 @@
               <w:lang w:val="en-IN" w:eastAsia="en-IN"/>
             </w:rPr>
           </w:pPr>
-          <w:hyperlink w:anchor="_Toc128768973" w:history="1">
+          <w:hyperlink w:anchor="_Toc131527827" w:history="1">
             <w:r>
               <w:rPr>
                 <w:rStyle w:val="Hyperlink"/>
@@ -578,7 +578,7 @@
                 <w:noProof/>
                 <w:webHidden/>
               </w:rPr>
-              <w:instrText xml:space="preserve"> PAGEREF _Toc128768973 \h </w:instrText>
+              <w:instrText xml:space="preserve"> PAGEREF _Toc131527827 \h </w:instrText>
             </w:r>
             <w:r>
               <w:rPr>
@@ -623,7 +623,7 @@
               <w:lang w:val="en-IN" w:eastAsia="en-IN"/>
             </w:rPr>
           </w:pPr>
-          <w:hyperlink w:anchor="_Toc128768974" w:history="1">
+          <w:hyperlink w:anchor="_Toc131527828" w:history="1">
             <w:r>
               <w:rPr>
                 <w:rStyle w:val="Hyperlink"/>
@@ -650,7 +650,7 @@
                 <w:noProof/>
                 <w:webHidden/>
               </w:rPr>
-              <w:instrText xml:space="preserve"> PAGEREF _Toc128768974 \h </w:instrText>
+              <w:instrText xml:space="preserve"> PAGEREF _Toc131527828 \h </w:instrText>
             </w:r>
             <w:r>
               <w:rPr>
@@ -671,6 +671,78 @@
                 <w:webHidden/>
               </w:rPr>
               <w:t>10</w:t>
+            </w:r>
+            <w:r>
+              <w:rPr>
+                <w:noProof/>
+                <w:webHidden/>
+              </w:rPr>
+              <w:fldChar w:fldCharType="end"/>
+            </w:r>
+          </w:hyperlink>
+        </w:p>
+        <w:p>
+          <w:pPr>
+            <w:pStyle w:val="TOC1"/>
+            <w:tabs>
+              <w:tab w:val="right" w:leader="dot" w:pos="9016"/>
+            </w:tabs>
+            <w:rPr>
+              <w:rFonts w:eastAsiaTheme="minorEastAsia"/>
+              <w:noProof/>
+              <w:sz w:val="22"/>
+              <w:szCs w:val="22"/>
+              <w:lang w:val="en-IN" w:eastAsia="en-IN"/>
+            </w:rPr>
+          </w:pPr>
+          <w:hyperlink w:anchor="_Toc131527829" w:history="1">
+            <w:r>
+              <w:rPr>
+                <w:rStyle w:val="Hyperlink"/>
+                <w:noProof/>
+              </w:rPr>
+              <w:t>References</w:t>
+            </w:r>
+            <w:r>
+              <w:rPr>
+                <w:noProof/>
+                <w:webHidden/>
+              </w:rPr>
+              <w:tab/>
+            </w:r>
+            <w:r>
+              <w:rPr>
+                <w:noProof/>
+                <w:webHidden/>
+              </w:rPr>
+              <w:fldChar w:fldCharType="begin"/>
+            </w:r>
+            <w:r>
+              <w:rPr>
+                <w:noProof/>
+                <w:webHidden/>
+              </w:rPr>
+              <w:instrText xml:space="preserve"> PAGEREF _Toc131527829 \h </w:instrText>
+            </w:r>
+            <w:r>
+              <w:rPr>
+                <w:noProof/>
+                <w:webHidden/>
+              </w:rPr>
+            </w:r>
+            <w:r>
+              <w:rPr>
+                <w:noProof/>
+                <w:webHidden/>
+              </w:rPr>
+              <w:fldChar w:fldCharType="separate"/>
+            </w:r>
+            <w:r>
+              <w:rPr>
+                <w:noProof/>
+                <w:webHidden/>
+              </w:rPr>
+              <w:t>11</w:t>
             </w:r>
             <w:r>
               <w:rPr>
@@ -776,7 +848,7 @@
       <w:r>
         <w:fldChar w:fldCharType="separate"/>
       </w:r>
-      <w:hyperlink w:anchor="_Toc128768564" w:history="1">
+      <w:hyperlink w:anchor="_Toc131527811" w:history="1">
         <w:r>
           <w:rPr>
             <w:rStyle w:val="Hyperlink"/>
@@ -803,7 +875,7 @@
             <w:noProof/>
             <w:webHidden/>
           </w:rPr>
-          <w:instrText xml:space="preserve"> PAGEREF _Toc128768564 \h </w:instrText>
+          <w:instrText xml:space="preserve"> PAGEREF _Toc131527811 \h </w:instrText>
         </w:r>
         <w:r>
           <w:rPr>
@@ -869,7 +941,7 @@
         <w:pStyle w:val="Heading1"/>
       </w:pPr>
       <w:bookmarkStart w:id="2" w:name="_Toc124504082"/>
-      <w:bookmarkStart w:id="3" w:name="_Toc128768970"/>
+      <w:bookmarkStart w:id="3" w:name="_Toc131527824"/>
       <w:r>
         <w:lastRenderedPageBreak/>
         <w:t>Abstract</w:t>
@@ -913,7 +985,7 @@
       <w:pPr>
         <w:pStyle w:val="Heading1"/>
       </w:pPr>
-      <w:bookmarkStart w:id="4" w:name="_Toc128768971"/>
+      <w:bookmarkStart w:id="4" w:name="_Toc131527825"/>
       <w:r>
         <w:lastRenderedPageBreak/>
         <w:t xml:space="preserve">1. </w:t>
@@ -1011,6 +1083,502 @@
       </w:r>
     </w:p>
     <w:p/>
+    <w:p/>
+    <w:p>
+      <w:pPr>
+        <w:rPr>
+          <w:color w:val="7030A0"/>
+        </w:rPr>
+      </w:pPr>
+      <w:r>
+        <w:rPr>
+          <w:color w:val="7030A0"/>
+        </w:rPr>
+        <w:t xml:space="preserve">My project is to make a story-driven indie game </w:t>
+      </w:r>
+      <w:r>
+        <w:rPr>
+          <w:color w:val="7030A0"/>
+        </w:rPr>
+        <w:t xml:space="preserve">prototype </w:t>
+      </w:r>
+      <w:r>
+        <w:rPr>
+          <w:color w:val="7030A0"/>
+        </w:rPr>
+        <w:t>that combine</w:t>
+      </w:r>
+      <w:r>
+        <w:rPr>
+          <w:color w:val="7030A0"/>
+        </w:rPr>
+        <w:t>s</w:t>
+      </w:r>
+      <w:r>
+        <w:rPr>
+          <w:color w:val="7030A0"/>
+        </w:rPr>
+        <w:t xml:space="preserve"> 3D top-down gameplay with multiple genres of </w:t>
+      </w:r>
+      <w:proofErr w:type="gramStart"/>
+      <w:r>
+        <w:rPr>
+          <w:color w:val="7030A0"/>
+        </w:rPr>
+        <w:t>play-styles</w:t>
+      </w:r>
+      <w:proofErr w:type="gramEnd"/>
+      <w:r>
+        <w:rPr>
+          <w:color w:val="7030A0"/>
+        </w:rPr>
+        <w:t>.</w:t>
+      </w:r>
+      <w:r>
+        <w:rPr>
+          <w:color w:val="7030A0"/>
+        </w:rPr>
+        <w:t xml:space="preserve"> The game idea is heavily inspired by other games like What Remains of Edith Finch, Disco Elysium and the Mafia Series</w:t>
+      </w:r>
+      <w:r>
+        <w:rPr>
+          <w:color w:val="7030A0"/>
+        </w:rPr>
+        <w:t xml:space="preserve"> which are known for their immersive storytelling, rich characters, and diverse gameplay mechanics</w:t>
+      </w:r>
+      <w:r>
+        <w:rPr>
+          <w:color w:val="7030A0"/>
+        </w:rPr>
+        <w:t>.</w:t>
+      </w:r>
+      <w:r>
+        <w:rPr>
+          <w:color w:val="7030A0"/>
+        </w:rPr>
+        <w:t xml:space="preserve"> I aim</w:t>
+      </w:r>
+      <w:r>
+        <w:rPr>
+          <w:color w:val="7030A0"/>
+        </w:rPr>
+        <w:t xml:space="preserve"> </w:t>
+      </w:r>
+      <w:r>
+        <w:rPr>
+          <w:color w:val="FF0000"/>
+        </w:rPr>
+        <w:t xml:space="preserve">to explore </w:t>
+      </w:r>
+      <w:r>
+        <w:rPr>
+          <w:color w:val="FF0000"/>
+        </w:rPr>
+        <w:t>the</w:t>
+      </w:r>
+      <w:r>
+        <w:rPr>
+          <w:color w:val="FF0000"/>
+        </w:rPr>
+        <w:t xml:space="preserve"> creat</w:t>
+      </w:r>
+      <w:r>
+        <w:rPr>
+          <w:color w:val="FF0000"/>
+        </w:rPr>
+        <w:t xml:space="preserve">ion of </w:t>
+      </w:r>
+      <w:r>
+        <w:rPr>
+          <w:color w:val="FF0000"/>
+        </w:rPr>
+        <w:t>engaging and immersive puzzles for a narrative-driven game</w:t>
+      </w:r>
+      <w:r>
+        <w:rPr>
+          <w:color w:val="FF0000"/>
+        </w:rPr>
+        <w:t xml:space="preserve"> </w:t>
+      </w:r>
+      <w:r>
+        <w:rPr>
+          <w:color w:val="FF0000"/>
+        </w:rPr>
+        <w:t xml:space="preserve">that follows the protagonist’s journey through different chapters, with </w:t>
+      </w:r>
+      <w:r>
+        <w:rPr>
+          <w:color w:val="FF0000"/>
+        </w:rPr>
+        <w:t xml:space="preserve">a mix of </w:t>
+      </w:r>
+      <w:r>
+        <w:rPr>
+          <w:color w:val="FF0000"/>
+        </w:rPr>
+        <w:t>gameplay mechanic</w:t>
+      </w:r>
+      <w:r>
+        <w:rPr>
+          <w:color w:val="FF0000"/>
+        </w:rPr>
+        <w:t>s</w:t>
+      </w:r>
+      <w:r>
+        <w:rPr>
+          <w:color w:val="FF0000"/>
+        </w:rPr>
+        <w:t xml:space="preserve"> and story event</w:t>
+      </w:r>
+      <w:r>
+        <w:rPr>
+          <w:color w:val="FF0000"/>
+        </w:rPr>
+        <w:t>s</w:t>
+      </w:r>
+      <w:r>
+        <w:rPr>
+          <w:color w:val="7030A0"/>
+        </w:rPr>
+        <w:t>.</w:t>
+      </w:r>
+    </w:p>
+    <w:p>
+      <w:pPr>
+        <w:rPr>
+          <w:color w:val="7030A0"/>
+        </w:rPr>
+      </w:pPr>
+    </w:p>
+    <w:p>
+      <w:pPr>
+        <w:rPr>
+          <w:color w:val="7030A0"/>
+        </w:rPr>
+      </w:pPr>
+      <w:r>
+        <w:rPr>
+          <w:color w:val="7030A0"/>
+        </w:rPr>
+        <w:t>This topic is interesting for design research because it explores the unique challenge of designing puzzles around key story events</w:t>
+      </w:r>
+      <w:r>
+        <w:rPr>
+          <w:color w:val="7030A0"/>
+        </w:rPr>
+        <w:t xml:space="preserve"> and</w:t>
+      </w:r>
+      <w:r>
+        <w:rPr>
+          <w:color w:val="7030A0"/>
+        </w:rPr>
+        <w:t xml:space="preserve"> </w:t>
+      </w:r>
+      <w:r>
+        <w:rPr>
+          <w:color w:val="7030A0"/>
+        </w:rPr>
+        <w:t xml:space="preserve">how each chapter has </w:t>
+      </w:r>
+      <w:r>
+        <w:rPr>
+          <w:color w:val="7030A0"/>
+        </w:rPr>
+        <w:t xml:space="preserve">a different </w:t>
+      </w:r>
+      <w:proofErr w:type="gramStart"/>
+      <w:r>
+        <w:rPr>
+          <w:color w:val="7030A0"/>
+        </w:rPr>
+        <w:t>play-style</w:t>
+      </w:r>
+      <w:proofErr w:type="gramEnd"/>
+      <w:r>
+        <w:rPr>
+          <w:color w:val="7030A0"/>
+        </w:rPr>
+        <w:t xml:space="preserve"> on top of the 3D interaction and exploration system which drives the overall story</w:t>
+      </w:r>
+      <w:r>
+        <w:rPr>
+          <w:color w:val="7030A0"/>
+        </w:rPr>
+        <w:t xml:space="preserve"> and</w:t>
+      </w:r>
+      <w:r>
+        <w:rPr>
+          <w:color w:val="7030A0"/>
+        </w:rPr>
+        <w:t xml:space="preserve"> it</w:t>
+      </w:r>
+      <w:r>
+        <w:rPr>
+          <w:color w:val="7030A0"/>
+        </w:rPr>
+        <w:t xml:space="preserve"> </w:t>
+      </w:r>
+      <w:r>
+        <w:rPr>
+          <w:color w:val="7030A0"/>
+        </w:rPr>
+        <w:t>explore</w:t>
+      </w:r>
+      <w:r>
+        <w:rPr>
+          <w:color w:val="7030A0"/>
+        </w:rPr>
+        <w:t>s</w:t>
+      </w:r>
+      <w:r>
+        <w:rPr>
+          <w:color w:val="7030A0"/>
+        </w:rPr>
+        <w:t xml:space="preserve"> how different play-styles can affect the player’s perception and emotional connection with the characters and the world.</w:t>
+      </w:r>
+    </w:p>
+    <w:p>
+      <w:pPr>
+        <w:rPr>
+          <w:color w:val="7030A0"/>
+        </w:rPr>
+      </w:pPr>
+    </w:p>
+    <w:p>
+      <w:pPr>
+        <w:rPr>
+          <w:color w:val="FF0000"/>
+        </w:rPr>
+      </w:pPr>
+      <w:r>
+        <w:rPr>
+          <w:color w:val="FF0000"/>
+        </w:rPr>
+        <w:t xml:space="preserve">The aim of this design research brief is </w:t>
+      </w:r>
+      <w:r>
+        <w:rPr>
+          <w:color w:val="7030A0"/>
+        </w:rPr>
+        <w:t>to explore the interplay between narrative and game design by implementing interactive gameplay around a pre-determined narrative and creating “narrative puzzles” for our game prototype.</w:t>
+      </w:r>
+    </w:p>
+    <w:p>
+      <w:pPr>
+        <w:rPr>
+          <w:color w:val="FF0000"/>
+        </w:rPr>
+      </w:pPr>
+    </w:p>
+    <w:p>
+      <w:pPr>
+        <w:rPr>
+          <w:color w:val="FF0000"/>
+        </w:rPr>
+      </w:pPr>
+    </w:p>
+    <w:p>
+      <w:pPr>
+        <w:rPr>
+          <w:color w:val="FF0000"/>
+        </w:rPr>
+      </w:pPr>
+    </w:p>
+    <w:p>
+      <w:pPr>
+        <w:rPr>
+          <w:color w:val="FF0000"/>
+        </w:rPr>
+      </w:pPr>
+    </w:p>
+    <w:p>
+      <w:pPr>
+        <w:rPr>
+          <w:color w:val="FF0000"/>
+        </w:rPr>
+      </w:pPr>
+    </w:p>
+    <w:p>
+      <w:pPr>
+        <w:rPr>
+          <w:color w:val="7030A0"/>
+        </w:rPr>
+      </w:pPr>
+      <w:r>
+        <w:rPr>
+          <w:color w:val="7030A0"/>
+        </w:rPr>
+        <w:lastRenderedPageBreak/>
+        <w:t>The key research questions which arise are</w:t>
+      </w:r>
+      <w:r>
+        <w:rPr>
+          <w:color w:val="7030A0"/>
+        </w:rPr>
+        <w:t>:</w:t>
+      </w:r>
+    </w:p>
+    <w:p>
+      <w:pPr>
+        <w:rPr>
+          <w:color w:val="7030A0"/>
+        </w:rPr>
+      </w:pPr>
+      <w:r>
+        <w:rPr>
+          <w:color w:val="7030A0"/>
+        </w:rPr>
+        <w:t xml:space="preserve">- </w:t>
+      </w:r>
+      <w:r>
+        <w:rPr>
+          <w:color w:val="7030A0"/>
+        </w:rPr>
+        <w:t>How can we design puzzles around key story events and give players enough freedom without making it a handheld experience?</w:t>
+      </w:r>
+    </w:p>
+    <w:p>
+      <w:pPr>
+        <w:rPr>
+          <w:color w:val="7030A0"/>
+        </w:rPr>
+      </w:pPr>
+      <w:r>
+        <w:rPr>
+          <w:color w:val="7030A0"/>
+        </w:rPr>
+        <w:t xml:space="preserve">- </w:t>
+      </w:r>
+      <w:r>
+        <w:rPr>
+          <w:color w:val="7030A0"/>
+        </w:rPr>
+        <w:t>Does a unique gameplay experience in each chapter of the story add to the novelty of the experience</w:t>
+      </w:r>
+      <w:r>
+        <w:rPr>
+          <w:color w:val="7030A0"/>
+        </w:rPr>
+        <w:t>?</w:t>
+      </w:r>
+    </w:p>
+    <w:p>
+      <w:pPr>
+        <w:rPr>
+          <w:color w:val="7030A0"/>
+        </w:rPr>
+      </w:pPr>
+      <w:r>
+        <w:rPr>
+          <w:color w:val="7030A0"/>
+        </w:rPr>
+        <w:t xml:space="preserve">- </w:t>
+      </w:r>
+      <w:r>
+        <w:rPr>
+          <w:color w:val="7030A0"/>
+        </w:rPr>
+        <w:t>How can you alter player experience based on their prior interactions without changing the overarching narrative?</w:t>
+      </w:r>
+    </w:p>
+    <w:p>
+      <w:pPr>
+        <w:rPr>
+          <w:color w:val="FF0000"/>
+        </w:rPr>
+      </w:pPr>
+      <w:r>
+        <w:rPr>
+          <w:color w:val="7030A0"/>
+        </w:rPr>
+        <w:t xml:space="preserve">- </w:t>
+      </w:r>
+      <w:r>
+        <w:rPr>
+          <w:color w:val="7030A0"/>
+        </w:rPr>
+        <w:t xml:space="preserve">How to create a </w:t>
+      </w:r>
+      <w:proofErr w:type="gramStart"/>
+      <w:r>
+        <w:rPr>
+          <w:color w:val="7030A0"/>
+        </w:rPr>
+        <w:t>fail</w:t>
+      </w:r>
+      <w:proofErr w:type="gramEnd"/>
+      <w:r>
+        <w:rPr>
+          <w:color w:val="7030A0"/>
+        </w:rPr>
+        <w:t xml:space="preserve"> state for stories central to the gameplay</w:t>
+      </w:r>
+      <w:r>
+        <w:rPr>
+          <w:color w:val="7030A0"/>
+        </w:rPr>
+        <w:t>?</w:t>
+      </w:r>
+    </w:p>
+    <w:p>
+      <w:pPr>
+        <w:rPr>
+          <w:color w:val="FF0000"/>
+        </w:rPr>
+      </w:pPr>
+    </w:p>
+    <w:p>
+      <w:pPr>
+        <w:rPr>
+          <w:color w:val="FF0000"/>
+        </w:rPr>
+      </w:pPr>
+      <w:r>
+        <w:rPr>
+          <w:color w:val="FF0000"/>
+        </w:rPr>
+        <w:t xml:space="preserve">The research method is practice-based and informed by literature review. The literature review consists of </w:t>
+      </w:r>
+      <w:r>
+        <w:rPr>
+          <w:color w:val="FF0000"/>
+        </w:rPr>
+        <w:t>analysing</w:t>
+      </w:r>
+      <w:r>
+        <w:rPr>
+          <w:color w:val="FF0000"/>
+        </w:rPr>
+        <w:t xml:space="preserve"> game design sources such as books, articles, and GDC talks that are relevant to the game concept and genre. The research is embedded within the process of design and development of the game prototype, which is a playable demo that showcases the core gameplay features and narrative elements of the game. The tools and materials used for the prototype include Unity as the game engine and C# as the programming language.</w:t>
+      </w:r>
+    </w:p>
+    <w:p>
+      <w:pPr>
+        <w:rPr>
+          <w:color w:val="FF0000"/>
+        </w:rPr>
+      </w:pPr>
+    </w:p>
+    <w:p>
+      <w:pPr>
+        <w:rPr>
+          <w:color w:val="FF0000"/>
+        </w:rPr>
+      </w:pPr>
+      <w:r>
+        <w:rPr>
+          <w:color w:val="FF0000"/>
+        </w:rPr>
+        <w:t>The findings of this research will contribute to the field of game design by providing insights into how to create compelling puzzles that integrate with the story and enhance the player experience. The findings will also inform the further development and improvement of the game prototype</w:t>
+      </w:r>
+      <w:r>
+        <w:rPr>
+          <w:color w:val="FF0000"/>
+        </w:rPr>
+        <w:t>.</w:t>
+      </w:r>
+    </w:p>
+    <w:p/>
     <w:p>
       <w:pPr>
         <w:rPr>
@@ -1048,7 +1616,7 @@
         </w:rPr>
         <w:br w:type="page"/>
       </w:r>
-      <w:bookmarkStart w:id="5" w:name="_Toc128768972"/>
+      <w:bookmarkStart w:id="5" w:name="_Toc131527826"/>
       <w:r>
         <w:lastRenderedPageBreak/>
         <w:t>2</w:t>
@@ -1178,7 +1746,7 @@
         </w:rPr>
         <w:br w:type="page"/>
       </w:r>
-      <w:bookmarkStart w:id="6" w:name="_Toc128768973"/>
+      <w:bookmarkStart w:id="6" w:name="_Toc131527827"/>
       <w:r>
         <w:lastRenderedPageBreak/>
         <w:t>3</w:t>
@@ -1488,6 +2056,83 @@
         <w:rPr>
           <w:color w:val="FF0000"/>
         </w:rPr>
+        <w:t xml:space="preserve">Our game prototype aims to combine elements from these games to create a unique and engaging experience for the players. The game is a top-down hybrid game that combines 3D top-down as a base with multiple genres of </w:t>
+      </w:r>
+      <w:proofErr w:type="gramStart"/>
+      <w:r>
+        <w:rPr>
+          <w:color w:val="FF0000"/>
+        </w:rPr>
+        <w:t>play-styles</w:t>
+      </w:r>
+      <w:proofErr w:type="gramEnd"/>
+      <w:r>
+        <w:rPr>
+          <w:color w:val="FF0000"/>
+        </w:rPr>
+        <w:t>. We are experimenting with the application of game systems and mechanics and how the narrative and game design will work in tandem with each other.</w:t>
+      </w:r>
+    </w:p>
+    <w:p/>
+    <w:p>
+      <w:pPr>
+        <w:rPr>
+          <w:color w:val="FF0000"/>
+        </w:rPr>
+      </w:pPr>
+      <w:r>
+        <w:rPr>
+          <w:color w:val="FF0000"/>
+        </w:rPr>
+        <w:t xml:space="preserve">Our game prototype is unique in the sense of how each chapter has its own </w:t>
+      </w:r>
+      <w:proofErr w:type="gramStart"/>
+      <w:r>
+        <w:rPr>
+          <w:color w:val="FF0000"/>
+        </w:rPr>
+        <w:t>play-style</w:t>
+      </w:r>
+      <w:proofErr w:type="gramEnd"/>
+      <w:r>
+        <w:rPr>
+          <w:color w:val="FF0000"/>
+        </w:rPr>
+        <w:t xml:space="preserve"> on top of the 3D interaction and exploration system that drives the overall story. Each chapter’s narrative introduces a new </w:t>
+      </w:r>
+      <w:proofErr w:type="gramStart"/>
+      <w:r>
+        <w:rPr>
+          <w:color w:val="FF0000"/>
+        </w:rPr>
+        <w:t>play-style</w:t>
+      </w:r>
+      <w:proofErr w:type="gramEnd"/>
+      <w:r>
+        <w:rPr>
+          <w:color w:val="FF0000"/>
+        </w:rPr>
+        <w:t>, for example gun combat, stealth, and a combination of various gameplay systems.</w:t>
+      </w:r>
+    </w:p>
+    <w:p>
+      <w:pPr>
+        <w:rPr>
+          <w:color w:val="FF0000"/>
+        </w:rPr>
+      </w:pPr>
+    </w:p>
+    <w:p/>
+    <w:p>
+      <w:pPr>
+        <w:rPr>
+          <w:color w:val="FF0000"/>
+        </w:rPr>
+      </w:pPr>
+      <w:r>
+        <w:rPr>
+          <w:color w:val="FF0000"/>
+        </w:rPr>
         <w:t>[</w:t>
       </w:r>
       <w:proofErr w:type="spellStart"/>
@@ -1523,7 +2168,7 @@
       <w:pPr>
         <w:pStyle w:val="Heading1"/>
       </w:pPr>
-      <w:bookmarkStart w:id="7" w:name="_Toc128768974"/>
+      <w:bookmarkStart w:id="7" w:name="_Toc131527828"/>
       <w:r>
         <w:lastRenderedPageBreak/>
         <w:t>4</w:t>
@@ -1601,10 +2246,12 @@
       <w:pPr>
         <w:pStyle w:val="Heading1"/>
       </w:pPr>
+      <w:bookmarkStart w:id="8" w:name="_Toc131527829"/>
       <w:r>
         <w:lastRenderedPageBreak/>
         <w:t>References</w:t>
       </w:r>
+      <w:bookmarkEnd w:id="8"/>
     </w:p>
     <w:p/>
     <w:p>
@@ -1642,7 +2289,7 @@
 </file>
 
 <file path=word/numbering.xml><?xml version="1.0" encoding="utf-8"?>
-<w:numbering xmlns:wpc="http://schemas.microsoft.com/office/word/2010/wordprocessingCanvas" xmlns:cx="http://schemas.microsoft.com/office/drawing/2014/chartex" xmlns:cx1="http://schemas.microsoft.com/office/drawing/2015/9/8/chartex" xmlns:cx2="http://schemas.microsoft.com/office/drawing/2015/10/21/chartex" xmlns:cx3="http://schemas.microsoft.com/office/drawing/2016/5/9/chartex" xmlns:cx4="http://schemas.microsoft.com/office/drawing/2016/5/10/chartex" xmlns:cx5="http://schemas.microsoft.com/office/drawing/2016/5/11/chartex" xmlns:cx6="http://schemas.microsoft.com/office/drawing/2016/5/12/chartex" xmlns:cx7="http://schemas.microsoft.com/office/drawing/2016/5/13/chartex" xmlns:cx8="http://schemas.microsoft.com/office/drawing/2016/5/14/chartex" xmlns:mc="http://schemas.openxmlformats.org/markup-compatibility/2006" xmlns:aink="http://schemas.microsoft.com/office/drawing/2016/ink" xmlns:am3d="http://schemas.microsoft.com/office/drawing/2017/model3d" xmlns:o="urn:schemas-microsoft-com:office:office" xmlns:oel="http://schemas.microsoft.com/office/2019/extlst" xmlns:r="http://schemas.openxmlformats.org/officeDocument/2006/relationships" xmlns:m="http://schemas.openxmlformats.org/officeDocument/2006/math" xmlns:v="urn:schemas-microsoft-com:vml" xmlns:wp14="http://schemas.microsoft.com/office/word/2010/wordprocessingDrawing" xmlns:wp="http://schemas.openxmlformats.org/drawingml/2006/wordprocessingDrawing" xmlns:w10="urn:schemas-microsoft-com:office:word" xmlns:w="http://schemas.openxmlformats.org/wordprocessingml/2006/main" xmlns:w14="http://schemas.microsoft.com/office/word/2010/wordml" xmlns:w15="http://schemas.microsoft.com/office/word/2012/wordml" xmlns:w16cex="http://schemas.microsoft.com/office/word/2018/wordml/cex" xmlns:w16cid="http://schemas.microsoft.com/office/word/2016/wordml/cid" xmlns:w16="http://schemas.microsoft.com/office/word/2018/wordml" xmlns:w16sdtdh="http://schemas.microsoft.com/office/word/2020/wordml/sdtdatahash" xmlns:w16se="http://schemas.microsoft.com/office/word/2015/wordml/symex" xmlns:wpg="http://schemas.microsoft.com/office/word/2010/wordprocessingGroup" xmlns:wpi="http://schemas.microsoft.com/office/word/2010/wordprocessingInk" xmlns:wne="http://schemas.microsoft.com/office/word/2006/wordml" xmlns:wps="http://schemas.microsoft.com/office/word/2010/wordprocessingShape" mc:Ignorable="w14 w15 w16se w16cid w16 w16cex w16sdtdh wp14">
+<w:numbering xmlns:wpc="http://schemas.microsoft.com/office/word/2010/wordprocessingCanvas" xmlns:cx="http://schemas.microsoft.com/office/drawing/2014/chartex" xmlns:cx1="http://schemas.microsoft.com/office/drawing/2015/9/8/chartex" xmlns:cx2="http://schemas.microsoft.com/office/drawing/2015/10/21/chartex" xmlns:cx3="http://schemas.microsoft.com/office/drawing/2016/5/9/chartex" xmlns:cx4="http://schemas.microsoft.com/office/drawing/2016/5/10/chartex" xmlns:cx5="http://schemas.microsoft.com/office/drawing/2016/5/11/chartex" xmlns:cx6="http://schemas.microsoft.com/office/drawing/2016/5/12/chartex" xmlns:cx7="http://schemas.microsoft.com/office/drawing/2016/5/13/chartex" xmlns:cx8="http://schemas.microsoft.com/office/drawing/2016/5/14/chartex" xmlns:mc="http://schemas.openxmlformats.org/markup-compatibility/2006" xmlns:aink="http://schemas.microsoft.com/office/drawing/2016/ink" xmlns:am3d="http://schemas.microsoft.com/office/drawing/2017/model3d" xmlns:o="urn:schemas-microsoft-com:office:office" xmlns:oel="http://schemas.microsoft.com/office/2019/extlst" xmlns:r="http://schemas.openxmlformats.org/officeDocument/2006/relationships" xmlns:m="http://schemas.openxmlformats.org/officeDocument/2006/math" xmlns:v="urn:schemas-microsoft-com:vml" xmlns:wp14="http://schemas.microsoft.com/office/word/2010/wordprocessingDrawing" xmlns:wp="http://schemas.openxmlformats.org/drawingml/2006/wordprocessingDrawing" xmlns:w10="urn:schemas-microsoft-com:office:word" xmlns:w="http://schemas.openxmlformats.org/wordprocessingml/2006/main" xmlns:w14="http://schemas.microsoft.com/office/word/2010/wordml" xmlns:w15="http://schemas.microsoft.com/office/word/2012/wordml" xmlns:w16cex="http://schemas.microsoft.com/office/word/2018/wordml/cex" xmlns:w16cid="http://schemas.microsoft.com/office/word/2016/wordml/cid" xmlns:w16="http://schemas.microsoft.com/office/word/2018/wordml" xmlns:w16du="http://schemas.microsoft.com/office/word/2023/wordml/word16du" xmlns:w16sdtdh="http://schemas.microsoft.com/office/word/2020/wordml/sdtdatahash" xmlns:w16se="http://schemas.microsoft.com/office/word/2015/wordml/symex" xmlns:wpg="http://schemas.microsoft.com/office/word/2010/wordprocessingGroup" xmlns:wpi="http://schemas.microsoft.com/office/word/2010/wordprocessingInk" xmlns:wne="http://schemas.microsoft.com/office/word/2006/wordml" xmlns:wps="http://schemas.microsoft.com/office/word/2010/wordprocessingShape" mc:Ignorable="w14 w15 w16se w16cid w16 w16cex w16sdtdh wp14">
   <w:abstractNum w:abstractNumId="0" w15:restartNumberingAfterBreak="0">
     <w:nsid w:val="278305F5"/>
     <w:multiLevelType w:val="hybridMultilevel"/>

</xml_diff>